<commit_message>
adding exam for oop
</commit_message>
<xml_diff>
--- a/OOP/Midterm/Midterm Exam/OOP-EXAM-ORIG.docx
+++ b/OOP/Midterm/Midterm Exam/OOP-EXAM-ORIG.docx
@@ -390,7 +390,7 @@
           </mc:Choice>
           <mc:Fallback>
             <w:pict>
-              <v:shape w14:anchorId="765C3EA3" id="Graphic 2" o:spid="_x0000_s1026" style="position:absolute;margin-left:34.55pt;margin-top:6.5pt;width:526.2pt;height:1.45pt;z-index:-251657216;visibility:visible;mso-wrap-style:square;mso-wrap-distance-left:0;mso-wrap-distance-top:0;mso-wrap-distance-right:0;mso-wrap-distance-bottom:0;mso-position-horizontal:absolute;mso-position-horizontal-relative:page;mso-position-vertical:absolute;mso-position-vertical-relative:text;v-text-anchor:top" coordsize="6682740,18415" o:gfxdata="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" path="m6682486,l,,,18288r6682486,l6682486,xe" fillcolor="black" stroked="f">
+              <v:shape w14:anchorId="38F61E17" id="Graphic 2" o:spid="_x0000_s1026" style="position:absolute;margin-left:34.55pt;margin-top:6.5pt;width:526.2pt;height:1.45pt;z-index:-251657216;visibility:visible;mso-wrap-style:square;mso-wrap-distance-left:0;mso-wrap-distance-top:0;mso-wrap-distance-right:0;mso-wrap-distance-bottom:0;mso-position-horizontal:absolute;mso-position-horizontal-relative:page;mso-position-vertical:absolute;mso-position-vertical-relative:text;v-text-anchor:top" coordsize="6682740,18415" o:gfxdata="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" path="m6682486,l,,,18288r6682486,l6682486,xe" fillcolor="black" stroked="f">
                 <v:path arrowok="t"/>
                 <w10:wrap type="topAndBottom" anchorx="page"/>
               </v:shape>
@@ -2664,7 +2664,36 @@
           <w:sz w:val="20"/>
         </w:rPr>
         <w:br/>
-        <w:t>a) A parent class using child methods at runtime</w:t>
+        <w:t xml:space="preserve">a) </w:t>
+      </w:r>
+      <w:r>
+        <w:rPr>
+          <w:rFonts w:ascii="Century Gothic" w:hAnsi="Century Gothic"/>
+          <w:w w:val="90"/>
+          <w:sz w:val="20"/>
+          <w:lang w:val="en-GB"/>
+        </w:rPr>
+        <w:t xml:space="preserve">Polymorphism means one interface, many </w:t>
+      </w:r>
+      <w:proofErr w:type="spellStart"/>
+      <w:r>
+        <w:rPr>
+          <w:rFonts w:ascii="Century Gothic" w:hAnsi="Century Gothic"/>
+          <w:w w:val="90"/>
+          <w:sz w:val="20"/>
+          <w:lang w:val="en-GB"/>
+        </w:rPr>
+        <w:t>behaviors</w:t>
+      </w:r>
+      <w:proofErr w:type="spellEnd"/>
+      <w:r>
+        <w:rPr>
+          <w:rFonts w:ascii="Century Gothic" w:hAnsi="Century Gothic"/>
+          <w:w w:val="90"/>
+          <w:sz w:val="20"/>
+          <w:lang w:val="en-GB"/>
+        </w:rPr>
+        <w:t>.</w:t>
       </w:r>
       <w:r>
         <w:rPr>
@@ -3178,16 +3207,32 @@
           <w:sz w:val="20"/>
         </w:rPr>
         <w:br/>
-        <w:t>a) How an object does its work</w:t>
-      </w:r>
-      <w:r>
-        <w:rPr>
-          <w:rFonts w:ascii="Century Gothic" w:hAnsi="Century Gothic"/>
-          <w:w w:val="90"/>
-          <w:sz w:val="20"/>
-        </w:rPr>
-        <w:br/>
-        <w:t>b) What an object does</w:t>
+        <w:t xml:space="preserve">a) </w:t>
+      </w:r>
+      <w:r>
+        <w:rPr>
+          <w:rFonts w:ascii="Century Gothic" w:hAnsi="Century Gothic"/>
+          <w:w w:val="90"/>
+          <w:sz w:val="20"/>
+        </w:rPr>
+        <w:t>The Logic</w:t>
+      </w:r>
+      <w:r>
+        <w:rPr>
+          <w:rFonts w:ascii="Century Gothic" w:hAnsi="Century Gothic"/>
+          <w:w w:val="90"/>
+          <w:sz w:val="20"/>
+        </w:rPr>
+        <w:br/>
+        <w:t xml:space="preserve">b) </w:t>
+      </w:r>
+      <w:r>
+        <w:rPr>
+          <w:rFonts w:ascii="Century Gothic" w:hAnsi="Century Gothic"/>
+          <w:w w:val="90"/>
+          <w:sz w:val="20"/>
+        </w:rPr>
+        <w:t>The Output</w:t>
       </w:r>
       <w:r>
         <w:rPr>
@@ -3389,6 +3434,13 @@
       <w:r>
         <w:rPr>
           <w:rFonts w:ascii="Century Gothic" w:hAnsi="Century Gothic"/>
+          <w:w w:val="90"/>
+        </w:rPr>
+        <w:t xml:space="preserve"> on Paper</w:t>
+      </w:r>
+      <w:r>
+        <w:rPr>
+          <w:rFonts w:ascii="Century Gothic" w:hAnsi="Century Gothic"/>
           <w:spacing w:val="11"/>
         </w:rPr>
         <w:t xml:space="preserve"> </w:t>
@@ -4176,6 +4228,7 @@
         <w:rPr>
           <w:rFonts w:ascii="Century Gothic" w:hAnsi="Century Gothic"/>
           <w:iCs/>
+          <w:noProof/>
           <w:w w:val="90"/>
           <w:sz w:val="20"/>
         </w:rPr>
@@ -4389,139 +4442,12 @@
     <w:p>
       <w:pPr>
         <w:spacing w:before="3" w:line="242" w:lineRule="auto"/>
-        <w:ind w:left="153" w:right="298"/>
-        <w:rPr>
-          <w:rFonts w:ascii="Century Gothic" w:hAnsi="Century Gothic"/>
-          <w:i/>
-          <w:w w:val="90"/>
-          <w:sz w:val="20"/>
-        </w:rPr>
-      </w:pPr>
-    </w:p>
-    <w:p>
-      <w:pPr>
-        <w:spacing w:before="3" w:line="242" w:lineRule="auto"/>
-        <w:ind w:left="153" w:right="298"/>
-        <w:rPr>
-          <w:rFonts w:ascii="Century Gothic" w:hAnsi="Century Gothic"/>
-          <w:i/>
-          <w:w w:val="90"/>
-          <w:sz w:val="20"/>
-        </w:rPr>
-      </w:pPr>
-    </w:p>
-    <w:p>
-      <w:pPr>
-        <w:spacing w:before="3" w:line="242" w:lineRule="auto"/>
-        <w:ind w:left="153" w:right="298"/>
-        <w:rPr>
-          <w:rFonts w:ascii="Century Gothic" w:hAnsi="Century Gothic"/>
-          <w:i/>
-          <w:w w:val="90"/>
-          <w:sz w:val="20"/>
-        </w:rPr>
-      </w:pPr>
-    </w:p>
-    <w:p>
-      <w:pPr>
-        <w:spacing w:before="3" w:line="242" w:lineRule="auto"/>
-        <w:ind w:left="153" w:right="298"/>
-        <w:rPr>
-          <w:rFonts w:ascii="Century Gothic" w:hAnsi="Century Gothic"/>
-          <w:i/>
-          <w:w w:val="90"/>
-          <w:sz w:val="20"/>
-        </w:rPr>
-      </w:pPr>
-    </w:p>
-    <w:p>
-      <w:pPr>
-        <w:spacing w:before="3" w:line="242" w:lineRule="auto"/>
-        <w:ind w:left="153" w:right="298"/>
-        <w:rPr>
-          <w:rFonts w:ascii="Century Gothic" w:hAnsi="Century Gothic"/>
-          <w:i/>
-          <w:w w:val="90"/>
-          <w:sz w:val="20"/>
-        </w:rPr>
-      </w:pPr>
-    </w:p>
-    <w:p>
-      <w:pPr>
-        <w:spacing w:before="3" w:line="242" w:lineRule="auto"/>
-        <w:ind w:left="153" w:right="298"/>
-        <w:rPr>
-          <w:rFonts w:ascii="Century Gothic" w:hAnsi="Century Gothic"/>
-          <w:i/>
-          <w:w w:val="90"/>
-          <w:sz w:val="20"/>
-        </w:rPr>
-      </w:pPr>
-    </w:p>
-    <w:p>
-      <w:pPr>
-        <w:spacing w:before="3" w:line="242" w:lineRule="auto"/>
-        <w:ind w:left="153" w:right="298"/>
-        <w:rPr>
-          <w:rFonts w:ascii="Century Gothic" w:hAnsi="Century Gothic"/>
-          <w:i/>
-          <w:w w:val="90"/>
-          <w:sz w:val="20"/>
-        </w:rPr>
-      </w:pPr>
-    </w:p>
-    <w:p>
-      <w:pPr>
-        <w:spacing w:before="3" w:line="242" w:lineRule="auto"/>
-        <w:ind w:left="153" w:right="298"/>
-        <w:rPr>
-          <w:rFonts w:ascii="Century Gothic" w:hAnsi="Century Gothic"/>
-          <w:i/>
-          <w:w w:val="90"/>
-          <w:sz w:val="20"/>
-        </w:rPr>
-      </w:pPr>
-    </w:p>
-    <w:p>
-      <w:pPr>
-        <w:spacing w:before="3" w:line="242" w:lineRule="auto"/>
-        <w:ind w:left="153" w:right="298"/>
-        <w:rPr>
-          <w:rFonts w:ascii="Century Gothic" w:hAnsi="Century Gothic"/>
-          <w:i/>
-          <w:w w:val="90"/>
-          <w:sz w:val="20"/>
-        </w:rPr>
-      </w:pPr>
-    </w:p>
-    <w:p>
-      <w:pPr>
-        <w:spacing w:before="3" w:line="242" w:lineRule="auto"/>
-        <w:ind w:left="153" w:right="298"/>
+        <w:ind w:right="298"/>
         <w:rPr>
           <w:rFonts w:ascii="Century Gothic" w:hAnsi="Century Gothic"/>
           <w:i/>
           <w:spacing w:val="-2"/>
           <w:sz w:val="20"/>
-        </w:rPr>
-      </w:pPr>
-      <w:r>
-        <w:rPr>
-          <w:rFonts w:ascii="Century Gothic" w:hAnsi="Century Gothic"/>
-          <w:i/>
-          <w:w w:val="90"/>
-          <w:sz w:val="20"/>
-        </w:rPr>
-        <w:t xml:space="preserve"> </w:t>
-      </w:r>
-    </w:p>
-    <w:p>
-      <w:pPr>
-        <w:pStyle w:val="Heading1"/>
-        <w:ind w:left="0" w:right="4273"/>
-        <w:rPr>
-          <w:rFonts w:ascii="Century Gothic" w:hAnsi="Century Gothic"/>
-          <w:w w:val="85"/>
         </w:rPr>
       </w:pPr>
     </w:p>
@@ -4532,17 +4458,6 @@
         <w:jc w:val="center"/>
         <w:rPr>
           <w:rFonts w:ascii="Century Gothic" w:hAnsi="Century Gothic"/>
-          <w:w w:val="85"/>
-        </w:rPr>
-      </w:pPr>
-    </w:p>
-    <w:p>
-      <w:pPr>
-        <w:pStyle w:val="Heading1"/>
-        <w:ind w:left="4273" w:right="4273"/>
-        <w:jc w:val="center"/>
-        <w:rPr>
-          <w:rFonts w:ascii="Century Gothic" w:hAnsi="Century Gothic"/>
           <w:spacing w:val="-5"/>
           <w:w w:val="95"/>
         </w:rPr>
@@ -4569,16 +4484,6 @@
         </w:rPr>
         <w:t>BY:</w:t>
       </w:r>
-    </w:p>
-    <w:p>
-      <w:pPr>
-        <w:pStyle w:val="Heading1"/>
-        <w:ind w:left="4273" w:right="4273"/>
-        <w:jc w:val="center"/>
-        <w:rPr>
-          <w:rFonts w:ascii="Century Gothic" w:hAnsi="Century Gothic"/>
-        </w:rPr>
-      </w:pPr>
     </w:p>
     <w:p>
       <w:pPr>
@@ -6181,6 +6086,146 @@
     </w:lvl>
   </w:abstractNum>
   <w:abstractNum w:abstractNumId="11" w15:restartNumberingAfterBreak="0">
+    <w:nsid w:val="166969E3"/>
+    <w:multiLevelType w:val="hybridMultilevel"/>
+    <w:tmpl w:val="EDD816E2"/>
+    <w:lvl w:ilvl="0" w:tplc="4BC09CC4">
+      <w:start w:val="1"/>
+      <w:numFmt w:val="bullet"/>
+      <w:lvlText w:val="•"/>
+      <w:lvlJc w:val="left"/>
+      <w:pPr>
+        <w:tabs>
+          <w:tab w:val="num" w:pos="720"/>
+        </w:tabs>
+        <w:ind w:left="720" w:hanging="360"/>
+      </w:pPr>
+      <w:rPr>
+        <w:rFonts w:ascii="Arial" w:hAnsi="Arial" w:hint="default"/>
+      </w:rPr>
+    </w:lvl>
+    <w:lvl w:ilvl="1" w:tplc="9F90C480" w:tentative="1">
+      <w:start w:val="1"/>
+      <w:numFmt w:val="bullet"/>
+      <w:lvlText w:val="•"/>
+      <w:lvlJc w:val="left"/>
+      <w:pPr>
+        <w:tabs>
+          <w:tab w:val="num" w:pos="1440"/>
+        </w:tabs>
+        <w:ind w:left="1440" w:hanging="360"/>
+      </w:pPr>
+      <w:rPr>
+        <w:rFonts w:ascii="Arial" w:hAnsi="Arial" w:hint="default"/>
+      </w:rPr>
+    </w:lvl>
+    <w:lvl w:ilvl="2" w:tplc="0AEA2FF2" w:tentative="1">
+      <w:start w:val="1"/>
+      <w:numFmt w:val="bullet"/>
+      <w:lvlText w:val="•"/>
+      <w:lvlJc w:val="left"/>
+      <w:pPr>
+        <w:tabs>
+          <w:tab w:val="num" w:pos="2160"/>
+        </w:tabs>
+        <w:ind w:left="2160" w:hanging="360"/>
+      </w:pPr>
+      <w:rPr>
+        <w:rFonts w:ascii="Arial" w:hAnsi="Arial" w:hint="default"/>
+      </w:rPr>
+    </w:lvl>
+    <w:lvl w:ilvl="3" w:tplc="A0A4457E" w:tentative="1">
+      <w:start w:val="1"/>
+      <w:numFmt w:val="bullet"/>
+      <w:lvlText w:val="•"/>
+      <w:lvlJc w:val="left"/>
+      <w:pPr>
+        <w:tabs>
+          <w:tab w:val="num" w:pos="2880"/>
+        </w:tabs>
+        <w:ind w:left="2880" w:hanging="360"/>
+      </w:pPr>
+      <w:rPr>
+        <w:rFonts w:ascii="Arial" w:hAnsi="Arial" w:hint="default"/>
+      </w:rPr>
+    </w:lvl>
+    <w:lvl w:ilvl="4" w:tplc="56B02560" w:tentative="1">
+      <w:start w:val="1"/>
+      <w:numFmt w:val="bullet"/>
+      <w:lvlText w:val="•"/>
+      <w:lvlJc w:val="left"/>
+      <w:pPr>
+        <w:tabs>
+          <w:tab w:val="num" w:pos="3600"/>
+        </w:tabs>
+        <w:ind w:left="3600" w:hanging="360"/>
+      </w:pPr>
+      <w:rPr>
+        <w:rFonts w:ascii="Arial" w:hAnsi="Arial" w:hint="default"/>
+      </w:rPr>
+    </w:lvl>
+    <w:lvl w:ilvl="5" w:tplc="5A444668" w:tentative="1">
+      <w:start w:val="1"/>
+      <w:numFmt w:val="bullet"/>
+      <w:lvlText w:val="•"/>
+      <w:lvlJc w:val="left"/>
+      <w:pPr>
+        <w:tabs>
+          <w:tab w:val="num" w:pos="4320"/>
+        </w:tabs>
+        <w:ind w:left="4320" w:hanging="360"/>
+      </w:pPr>
+      <w:rPr>
+        <w:rFonts w:ascii="Arial" w:hAnsi="Arial" w:hint="default"/>
+      </w:rPr>
+    </w:lvl>
+    <w:lvl w:ilvl="6" w:tplc="75F6BAF4" w:tentative="1">
+      <w:start w:val="1"/>
+      <w:numFmt w:val="bullet"/>
+      <w:lvlText w:val="•"/>
+      <w:lvlJc w:val="left"/>
+      <w:pPr>
+        <w:tabs>
+          <w:tab w:val="num" w:pos="5040"/>
+        </w:tabs>
+        <w:ind w:left="5040" w:hanging="360"/>
+      </w:pPr>
+      <w:rPr>
+        <w:rFonts w:ascii="Arial" w:hAnsi="Arial" w:hint="default"/>
+      </w:rPr>
+    </w:lvl>
+    <w:lvl w:ilvl="7" w:tplc="996A22FC" w:tentative="1">
+      <w:start w:val="1"/>
+      <w:numFmt w:val="bullet"/>
+      <w:lvlText w:val="•"/>
+      <w:lvlJc w:val="left"/>
+      <w:pPr>
+        <w:tabs>
+          <w:tab w:val="num" w:pos="5760"/>
+        </w:tabs>
+        <w:ind w:left="5760" w:hanging="360"/>
+      </w:pPr>
+      <w:rPr>
+        <w:rFonts w:ascii="Arial" w:hAnsi="Arial" w:hint="default"/>
+      </w:rPr>
+    </w:lvl>
+    <w:lvl w:ilvl="8" w:tplc="9B3CD170" w:tentative="1">
+      <w:start w:val="1"/>
+      <w:numFmt w:val="bullet"/>
+      <w:lvlText w:val="•"/>
+      <w:lvlJc w:val="left"/>
+      <w:pPr>
+        <w:tabs>
+          <w:tab w:val="num" w:pos="6480"/>
+        </w:tabs>
+        <w:ind w:left="6480" w:hanging="360"/>
+      </w:pPr>
+      <w:rPr>
+        <w:rFonts w:ascii="Arial" w:hAnsi="Arial" w:hint="default"/>
+      </w:rPr>
+    </w:lvl>
+  </w:abstractNum>
+  <w:abstractNum w:abstractNumId="12" w15:restartNumberingAfterBreak="0">
     <w:nsid w:val="17DE664C"/>
     <w:multiLevelType w:val="hybridMultilevel"/>
     <w:tmpl w:val="71CAF1F8"/>
@@ -6269,7 +6314,7 @@
       </w:pPr>
     </w:lvl>
   </w:abstractNum>
-  <w:abstractNum w:abstractNumId="12" w15:restartNumberingAfterBreak="0">
+  <w:abstractNum w:abstractNumId="13" w15:restartNumberingAfterBreak="0">
     <w:nsid w:val="1CCC7392"/>
     <w:multiLevelType w:val="hybridMultilevel"/>
     <w:tmpl w:val="1786C7FA"/>
@@ -6391,7 +6436,7 @@
       </w:rPr>
     </w:lvl>
   </w:abstractNum>
-  <w:abstractNum w:abstractNumId="13" w15:restartNumberingAfterBreak="0">
+  <w:abstractNum w:abstractNumId="14" w15:restartNumberingAfterBreak="0">
     <w:nsid w:val="1D667DAF"/>
     <w:multiLevelType w:val="hybridMultilevel"/>
     <w:tmpl w:val="F858DA40"/>
@@ -6480,7 +6525,7 @@
       </w:pPr>
     </w:lvl>
   </w:abstractNum>
-  <w:abstractNum w:abstractNumId="14" w15:restartNumberingAfterBreak="0">
+  <w:abstractNum w:abstractNumId="15" w15:restartNumberingAfterBreak="0">
     <w:nsid w:val="1DA331BC"/>
     <w:multiLevelType w:val="hybridMultilevel"/>
     <w:tmpl w:val="E78A578A"/>
@@ -6569,7 +6614,7 @@
       </w:pPr>
     </w:lvl>
   </w:abstractNum>
-  <w:abstractNum w:abstractNumId="15" w15:restartNumberingAfterBreak="0">
+  <w:abstractNum w:abstractNumId="16" w15:restartNumberingAfterBreak="0">
     <w:nsid w:val="21403F31"/>
     <w:multiLevelType w:val="hybridMultilevel"/>
     <w:tmpl w:val="9802172E"/>
@@ -6658,7 +6703,7 @@
       </w:pPr>
     </w:lvl>
   </w:abstractNum>
-  <w:abstractNum w:abstractNumId="16" w15:restartNumberingAfterBreak="0">
+  <w:abstractNum w:abstractNumId="17" w15:restartNumberingAfterBreak="0">
     <w:nsid w:val="24A62D4F"/>
     <w:multiLevelType w:val="hybridMultilevel"/>
     <w:tmpl w:val="E8BACF3A"/>
@@ -6747,7 +6792,7 @@
       </w:pPr>
     </w:lvl>
   </w:abstractNum>
-  <w:abstractNum w:abstractNumId="17" w15:restartNumberingAfterBreak="0">
+  <w:abstractNum w:abstractNumId="18" w15:restartNumberingAfterBreak="0">
     <w:nsid w:val="28EA4D0D"/>
     <w:multiLevelType w:val="hybridMultilevel"/>
     <w:tmpl w:val="2650545A"/>
@@ -6836,7 +6881,7 @@
       </w:pPr>
     </w:lvl>
   </w:abstractNum>
-  <w:abstractNum w:abstractNumId="18" w15:restartNumberingAfterBreak="0">
+  <w:abstractNum w:abstractNumId="19" w15:restartNumberingAfterBreak="0">
     <w:nsid w:val="2ED54B3C"/>
     <w:multiLevelType w:val="hybridMultilevel"/>
     <w:tmpl w:val="50A0933E"/>
@@ -6925,7 +6970,7 @@
       </w:pPr>
     </w:lvl>
   </w:abstractNum>
-  <w:abstractNum w:abstractNumId="19" w15:restartNumberingAfterBreak="0">
+  <w:abstractNum w:abstractNumId="20" w15:restartNumberingAfterBreak="0">
     <w:nsid w:val="3070003A"/>
     <w:multiLevelType w:val="hybridMultilevel"/>
     <w:tmpl w:val="2ED05FD6"/>
@@ -7014,7 +7059,7 @@
       </w:pPr>
     </w:lvl>
   </w:abstractNum>
-  <w:abstractNum w:abstractNumId="20" w15:restartNumberingAfterBreak="0">
+  <w:abstractNum w:abstractNumId="21" w15:restartNumberingAfterBreak="0">
     <w:nsid w:val="30C07B91"/>
     <w:multiLevelType w:val="multilevel"/>
     <w:tmpl w:val="659C9B9E"/>
@@ -7127,7 +7172,7 @@
       </w:pPr>
     </w:lvl>
   </w:abstractNum>
-  <w:abstractNum w:abstractNumId="21" w15:restartNumberingAfterBreak="0">
+  <w:abstractNum w:abstractNumId="22" w15:restartNumberingAfterBreak="0">
     <w:nsid w:val="311111AB"/>
     <w:multiLevelType w:val="hybridMultilevel"/>
     <w:tmpl w:val="16507EDE"/>
@@ -7216,7 +7261,7 @@
       </w:pPr>
     </w:lvl>
   </w:abstractNum>
-  <w:abstractNum w:abstractNumId="22" w15:restartNumberingAfterBreak="0">
+  <w:abstractNum w:abstractNumId="23" w15:restartNumberingAfterBreak="0">
     <w:nsid w:val="31247B77"/>
     <w:multiLevelType w:val="hybridMultilevel"/>
     <w:tmpl w:val="39363F6E"/>
@@ -7305,7 +7350,7 @@
       </w:pPr>
     </w:lvl>
   </w:abstractNum>
-  <w:abstractNum w:abstractNumId="23" w15:restartNumberingAfterBreak="0">
+  <w:abstractNum w:abstractNumId="24" w15:restartNumberingAfterBreak="0">
     <w:nsid w:val="3AEE7194"/>
     <w:multiLevelType w:val="hybridMultilevel"/>
     <w:tmpl w:val="2F2033BC"/>
@@ -7428,7 +7473,7 @@
       </w:rPr>
     </w:lvl>
   </w:abstractNum>
-  <w:abstractNum w:abstractNumId="24" w15:restartNumberingAfterBreak="0">
+  <w:abstractNum w:abstractNumId="25" w15:restartNumberingAfterBreak="0">
     <w:nsid w:val="408F7901"/>
     <w:multiLevelType w:val="hybridMultilevel"/>
     <w:tmpl w:val="EA902F36"/>
@@ -7517,7 +7562,7 @@
       </w:pPr>
     </w:lvl>
   </w:abstractNum>
-  <w:abstractNum w:abstractNumId="25" w15:restartNumberingAfterBreak="0">
+  <w:abstractNum w:abstractNumId="26" w15:restartNumberingAfterBreak="0">
     <w:nsid w:val="439B4F81"/>
     <w:multiLevelType w:val="hybridMultilevel"/>
     <w:tmpl w:val="9CE0E594"/>
@@ -7640,7 +7685,7 @@
       </w:rPr>
     </w:lvl>
   </w:abstractNum>
-  <w:abstractNum w:abstractNumId="26" w15:restartNumberingAfterBreak="0">
+  <w:abstractNum w:abstractNumId="27" w15:restartNumberingAfterBreak="0">
     <w:nsid w:val="440C4BA5"/>
     <w:multiLevelType w:val="hybridMultilevel"/>
     <w:tmpl w:val="8FB22F92"/>
@@ -7730,7 +7775,7 @@
       </w:pPr>
     </w:lvl>
   </w:abstractNum>
-  <w:abstractNum w:abstractNumId="27" w15:restartNumberingAfterBreak="0">
+  <w:abstractNum w:abstractNumId="28" w15:restartNumberingAfterBreak="0">
     <w:nsid w:val="449D7EA2"/>
     <w:multiLevelType w:val="hybridMultilevel"/>
     <w:tmpl w:val="74EAB480"/>
@@ -7819,7 +7864,7 @@
       </w:pPr>
     </w:lvl>
   </w:abstractNum>
-  <w:abstractNum w:abstractNumId="28" w15:restartNumberingAfterBreak="0">
+  <w:abstractNum w:abstractNumId="29" w15:restartNumberingAfterBreak="0">
     <w:nsid w:val="46BE3218"/>
     <w:multiLevelType w:val="hybridMultilevel"/>
     <w:tmpl w:val="6340FE6A"/>
@@ -7908,7 +7953,7 @@
       </w:pPr>
     </w:lvl>
   </w:abstractNum>
-  <w:abstractNum w:abstractNumId="29" w15:restartNumberingAfterBreak="0">
+  <w:abstractNum w:abstractNumId="30" w15:restartNumberingAfterBreak="0">
     <w:nsid w:val="58834FC9"/>
     <w:multiLevelType w:val="multilevel"/>
     <w:tmpl w:val="41EEA0F8"/>
@@ -8021,7 +8066,7 @@
       </w:pPr>
     </w:lvl>
   </w:abstractNum>
-  <w:abstractNum w:abstractNumId="30" w15:restartNumberingAfterBreak="0">
+  <w:abstractNum w:abstractNumId="31" w15:restartNumberingAfterBreak="0">
     <w:nsid w:val="5A2514A4"/>
     <w:multiLevelType w:val="hybridMultilevel"/>
     <w:tmpl w:val="09148758"/>
@@ -8153,7 +8198,7 @@
       </w:rPr>
     </w:lvl>
   </w:abstractNum>
-  <w:abstractNum w:abstractNumId="31" w15:restartNumberingAfterBreak="0">
+  <w:abstractNum w:abstractNumId="32" w15:restartNumberingAfterBreak="0">
     <w:nsid w:val="5A64730F"/>
     <w:multiLevelType w:val="hybridMultilevel"/>
     <w:tmpl w:val="5192B688"/>
@@ -8276,7 +8321,7 @@
       </w:rPr>
     </w:lvl>
   </w:abstractNum>
-  <w:abstractNum w:abstractNumId="32" w15:restartNumberingAfterBreak="0">
+  <w:abstractNum w:abstractNumId="33" w15:restartNumberingAfterBreak="0">
     <w:nsid w:val="5B0C1DFF"/>
     <w:multiLevelType w:val="hybridMultilevel"/>
     <w:tmpl w:val="7FB02672"/>
@@ -8365,7 +8410,7 @@
       </w:pPr>
     </w:lvl>
   </w:abstractNum>
-  <w:abstractNum w:abstractNumId="33" w15:restartNumberingAfterBreak="0">
+  <w:abstractNum w:abstractNumId="34" w15:restartNumberingAfterBreak="0">
     <w:nsid w:val="5B6A4534"/>
     <w:multiLevelType w:val="hybridMultilevel"/>
     <w:tmpl w:val="35E28076"/>
@@ -8454,7 +8499,7 @@
       </w:pPr>
     </w:lvl>
   </w:abstractNum>
-  <w:abstractNum w:abstractNumId="34" w15:restartNumberingAfterBreak="0">
+  <w:abstractNum w:abstractNumId="35" w15:restartNumberingAfterBreak="0">
     <w:nsid w:val="5F25625F"/>
     <w:multiLevelType w:val="hybridMultilevel"/>
     <w:tmpl w:val="ED42B87E"/>
@@ -8543,7 +8588,7 @@
       </w:pPr>
     </w:lvl>
   </w:abstractNum>
-  <w:abstractNum w:abstractNumId="35" w15:restartNumberingAfterBreak="0">
+  <w:abstractNum w:abstractNumId="36" w15:restartNumberingAfterBreak="0">
     <w:nsid w:val="60C657DB"/>
     <w:multiLevelType w:val="hybridMultilevel"/>
     <w:tmpl w:val="CA9EC784"/>
@@ -8632,7 +8677,7 @@
       </w:pPr>
     </w:lvl>
   </w:abstractNum>
-  <w:abstractNum w:abstractNumId="36" w15:restartNumberingAfterBreak="0">
+  <w:abstractNum w:abstractNumId="37" w15:restartNumberingAfterBreak="0">
     <w:nsid w:val="61CC2B39"/>
     <w:multiLevelType w:val="multilevel"/>
     <w:tmpl w:val="C30C3A8E"/>
@@ -8745,7 +8790,7 @@
       </w:pPr>
     </w:lvl>
   </w:abstractNum>
-  <w:abstractNum w:abstractNumId="37" w15:restartNumberingAfterBreak="0">
+  <w:abstractNum w:abstractNumId="38" w15:restartNumberingAfterBreak="0">
     <w:nsid w:val="63E63732"/>
     <w:multiLevelType w:val="hybridMultilevel"/>
     <w:tmpl w:val="349A821A"/>
@@ -8868,7 +8913,7 @@
       </w:rPr>
     </w:lvl>
   </w:abstractNum>
-  <w:abstractNum w:abstractNumId="38" w15:restartNumberingAfterBreak="0">
+  <w:abstractNum w:abstractNumId="39" w15:restartNumberingAfterBreak="0">
     <w:nsid w:val="677F3442"/>
     <w:multiLevelType w:val="hybridMultilevel"/>
     <w:tmpl w:val="A1DC0BB8"/>
@@ -8957,7 +9002,7 @@
       </w:pPr>
     </w:lvl>
   </w:abstractNum>
-  <w:abstractNum w:abstractNumId="39" w15:restartNumberingAfterBreak="0">
+  <w:abstractNum w:abstractNumId="40" w15:restartNumberingAfterBreak="0">
     <w:nsid w:val="697E4C22"/>
     <w:multiLevelType w:val="hybridMultilevel"/>
     <w:tmpl w:val="046CFD88"/>
@@ -9080,7 +9125,7 @@
       </w:rPr>
     </w:lvl>
   </w:abstractNum>
-  <w:abstractNum w:abstractNumId="40" w15:restartNumberingAfterBreak="0">
+  <w:abstractNum w:abstractNumId="41" w15:restartNumberingAfterBreak="0">
     <w:nsid w:val="6A9A544E"/>
     <w:multiLevelType w:val="hybridMultilevel"/>
     <w:tmpl w:val="AF388CD0"/>
@@ -9203,7 +9248,7 @@
       </w:rPr>
     </w:lvl>
   </w:abstractNum>
-  <w:abstractNum w:abstractNumId="41" w15:restartNumberingAfterBreak="0">
+  <w:abstractNum w:abstractNumId="42" w15:restartNumberingAfterBreak="0">
     <w:nsid w:val="71494A39"/>
     <w:multiLevelType w:val="multilevel"/>
     <w:tmpl w:val="49BC11B8"/>
@@ -9316,7 +9361,7 @@
       </w:pPr>
     </w:lvl>
   </w:abstractNum>
-  <w:abstractNum w:abstractNumId="42" w15:restartNumberingAfterBreak="0">
+  <w:abstractNum w:abstractNumId="43" w15:restartNumberingAfterBreak="0">
     <w:nsid w:val="76446941"/>
     <w:multiLevelType w:val="hybridMultilevel"/>
     <w:tmpl w:val="86284916"/>
@@ -9431,7 +9476,7 @@
       </w:rPr>
     </w:lvl>
   </w:abstractNum>
-  <w:abstractNum w:abstractNumId="43" w15:restartNumberingAfterBreak="0">
+  <w:abstractNum w:abstractNumId="44" w15:restartNumberingAfterBreak="0">
     <w:nsid w:val="7E6C4C81"/>
     <w:multiLevelType w:val="multilevel"/>
     <w:tmpl w:val="7924EE8C"/>
@@ -9544,7 +9589,7 @@
       </w:pPr>
     </w:lvl>
   </w:abstractNum>
-  <w:abstractNum w:abstractNumId="44" w15:restartNumberingAfterBreak="0">
+  <w:abstractNum w:abstractNumId="45" w15:restartNumberingAfterBreak="0">
     <w:nsid w:val="7F390E5F"/>
     <w:multiLevelType w:val="hybridMultilevel"/>
     <w:tmpl w:val="59C67996"/>
@@ -9668,82 +9713,82 @@
     </w:lvl>
   </w:abstractNum>
   <w:num w:numId="1" w16cid:durableId="1189485317">
-    <w:abstractNumId w:val="39"/>
+    <w:abstractNumId w:val="40"/>
   </w:num>
   <w:num w:numId="2" w16cid:durableId="386144282">
-    <w:abstractNumId w:val="31"/>
+    <w:abstractNumId w:val="32"/>
   </w:num>
   <w:num w:numId="3" w16cid:durableId="1123497563">
-    <w:abstractNumId w:val="23"/>
+    <w:abstractNumId w:val="24"/>
   </w:num>
   <w:num w:numId="4" w16cid:durableId="1630042492">
     <w:abstractNumId w:val="8"/>
   </w:num>
   <w:num w:numId="5" w16cid:durableId="125196305">
-    <w:abstractNumId w:val="44"/>
+    <w:abstractNumId w:val="45"/>
   </w:num>
   <w:num w:numId="6" w16cid:durableId="580989855">
     <w:abstractNumId w:val="1"/>
   </w:num>
   <w:num w:numId="7" w16cid:durableId="1807699753">
-    <w:abstractNumId w:val="25"/>
+    <w:abstractNumId w:val="26"/>
   </w:num>
   <w:num w:numId="8" w16cid:durableId="1851948174">
-    <w:abstractNumId w:val="12"/>
+    <w:abstractNumId w:val="13"/>
   </w:num>
   <w:num w:numId="9" w16cid:durableId="1943150062">
-    <w:abstractNumId w:val="40"/>
+    <w:abstractNumId w:val="41"/>
   </w:num>
   <w:num w:numId="10" w16cid:durableId="376468967">
     <w:abstractNumId w:val="9"/>
   </w:num>
   <w:num w:numId="11" w16cid:durableId="369260306">
-    <w:abstractNumId w:val="37"/>
+    <w:abstractNumId w:val="38"/>
   </w:num>
   <w:num w:numId="12" w16cid:durableId="222915188">
     <w:abstractNumId w:val="2"/>
   </w:num>
   <w:num w:numId="13" w16cid:durableId="787621906">
-    <w:abstractNumId w:val="30"/>
+    <w:abstractNumId w:val="31"/>
   </w:num>
   <w:num w:numId="14" w16cid:durableId="522792673">
-    <w:abstractNumId w:val="42"/>
+    <w:abstractNumId w:val="43"/>
   </w:num>
   <w:num w:numId="15" w16cid:durableId="871571696">
-    <w:abstractNumId w:val="24"/>
+    <w:abstractNumId w:val="25"/>
   </w:num>
   <w:num w:numId="16" w16cid:durableId="1008557893">
-    <w:abstractNumId w:val="11"/>
+    <w:abstractNumId w:val="12"/>
   </w:num>
   <w:num w:numId="17" w16cid:durableId="1324505290">
+    <w:abstractNumId w:val="34"/>
+  </w:num>
+  <w:num w:numId="18" w16cid:durableId="171267986">
     <w:abstractNumId w:val="33"/>
   </w:num>
-  <w:num w:numId="18" w16cid:durableId="171267986">
-    <w:abstractNumId w:val="32"/>
-  </w:num>
   <w:num w:numId="19" w16cid:durableId="942803810">
-    <w:abstractNumId w:val="38"/>
+    <w:abstractNumId w:val="39"/>
   </w:num>
   <w:num w:numId="20" w16cid:durableId="589043998">
-    <w:abstractNumId w:val="35"/>
+    <w:abstractNumId w:val="36"/>
   </w:num>
   <w:num w:numId="21" w16cid:durableId="450635625">
-    <w:abstractNumId w:val="26"/>
+    <w:abstractNumId w:val="27"/>
   </w:num>
   <w:num w:numId="22" w16cid:durableId="1302730368">
-    <w:abstractNumId w:val="28"/>
+    <w:abstractNumId w:val="29"/>
   </w:num>
   <w:num w:numId="23" w16cid:durableId="386224490">
-    <w:abstractNumId w:val="15"/>
+    <w:abstractNumId w:val="16"/>
   </w:num>
   <w:num w:numId="24" w16cid:durableId="1511866804">
-    <w:abstractNumId w:val="22"/>
+    <w:abstractNumId w:val="23"/>
   </w:num>
   <w:num w:numId="25" w16cid:durableId="693044717">
     <w:abstractNumId w:val="10"/>
   </w:num>
   <w:num w:numId="26" w16cid:durableId="670915499">
-    <w:abstractNumId w:val="13"/>
+    <w:abstractNumId w:val="14"/>
   </w:num>
   <w:num w:numId="27" w16cid:durableId="725186190">
     <w:abstractNumId w:val="0"/>
@@ -9752,25 +9797,25 @@
     <w:abstractNumId w:val="4"/>
   </w:num>
   <w:num w:numId="29" w16cid:durableId="145514347">
-    <w:abstractNumId w:val="18"/>
+    <w:abstractNumId w:val="19"/>
   </w:num>
   <w:num w:numId="30" w16cid:durableId="1916474639">
-    <w:abstractNumId w:val="16"/>
+    <w:abstractNumId w:val="17"/>
   </w:num>
   <w:num w:numId="31" w16cid:durableId="2120055940">
-    <w:abstractNumId w:val="21"/>
+    <w:abstractNumId w:val="22"/>
   </w:num>
   <w:num w:numId="32" w16cid:durableId="712387990">
-    <w:abstractNumId w:val="19"/>
+    <w:abstractNumId w:val="20"/>
   </w:num>
   <w:num w:numId="33" w16cid:durableId="1132479822">
-    <w:abstractNumId w:val="34"/>
+    <w:abstractNumId w:val="35"/>
   </w:num>
   <w:num w:numId="34" w16cid:durableId="674958861">
-    <w:abstractNumId w:val="27"/>
+    <w:abstractNumId w:val="28"/>
   </w:num>
   <w:num w:numId="35" w16cid:durableId="240605218">
-    <w:abstractNumId w:val="14"/>
+    <w:abstractNumId w:val="15"/>
   </w:num>
   <w:num w:numId="36" w16cid:durableId="1505629973">
     <w:abstractNumId w:val="5"/>
@@ -9782,25 +9827,28 @@
     <w:abstractNumId w:val="6"/>
   </w:num>
   <w:num w:numId="39" w16cid:durableId="624043380">
-    <w:abstractNumId w:val="17"/>
+    <w:abstractNumId w:val="18"/>
   </w:num>
   <w:num w:numId="40" w16cid:durableId="1859538901">
-    <w:abstractNumId w:val="29"/>
+    <w:abstractNumId w:val="30"/>
   </w:num>
   <w:num w:numId="41" w16cid:durableId="1494370968">
-    <w:abstractNumId w:val="36"/>
+    <w:abstractNumId w:val="37"/>
   </w:num>
   <w:num w:numId="42" w16cid:durableId="587278135">
-    <w:abstractNumId w:val="41"/>
+    <w:abstractNumId w:val="42"/>
   </w:num>
   <w:num w:numId="43" w16cid:durableId="1235051196">
-    <w:abstractNumId w:val="20"/>
+    <w:abstractNumId w:val="21"/>
   </w:num>
   <w:num w:numId="44" w16cid:durableId="374349096">
-    <w:abstractNumId w:val="43"/>
+    <w:abstractNumId w:val="44"/>
   </w:num>
   <w:num w:numId="45" w16cid:durableId="178551176">
     <w:abstractNumId w:val="3"/>
+  </w:num>
+  <w:num w:numId="46" w16cid:durableId="506791225">
+    <w:abstractNumId w:val="11"/>
   </w:num>
 </w:numbering>
 </file>
@@ -10252,6 +10300,7 @@
   <w:style w:type="character" w:default="1" w:styleId="DefaultParagraphFont">
     <w:name w:val="Default Paragraph Font"/>
     <w:uiPriority w:val="1"/>
+    <w:semiHidden/>
     <w:unhideWhenUsed/>
   </w:style>
   <w:style w:type="table" w:default="1" w:styleId="TableNormal">
@@ -10305,7 +10354,7 @@
   <w:style w:type="paragraph" w:styleId="ListParagraph">
     <w:name w:val="List Paragraph"/>
     <w:basedOn w:val="Normal"/>
-    <w:uiPriority w:val="1"/>
+    <w:uiPriority w:val="34"/>
     <w:qFormat/>
     <w:pPr>
       <w:ind w:left="982"/>

</xml_diff>